<commit_message>
changed the number of use cases , the counting was off
</commit_message>
<xml_diff>
--- a/projectDocumentation/Specifications1.doc.docx
+++ b/projectDocumentation/Specifications1.doc.docx
@@ -186,15 +186,7 @@
           <w:sz w:val="40"/>
           <w:szCs w:val="40"/>
         </w:rPr>
-        <w:t xml:space="preserve">Table </w:t>
-      </w:r>
-      <w:r>
-        <w:rPr>
-          <w:b/>
-          <w:sz w:val="40"/>
-          <w:szCs w:val="40"/>
-        </w:rPr>
-        <w:t>of Contents:</w:t>
+        <w:t>Table of Contents:</w:t>
       </w:r>
     </w:p>
     <w:p>
@@ -275,67 +267,74 @@
           <w:sz w:val="20"/>
           <w:szCs w:val="20"/>
         </w:rPr>
-        <w:t>Abstract...........................................................................................................</w:t>
-      </w:r>
-      <w:r>
+        <w:t>Abstract........................................................................................................................................... 5</w:t>
+      </w:r>
+    </w:p>
+    <w:p>
+      <w:pPr>
+        <w:pStyle w:val="Heading1"/>
+        <w:numPr>
+          <w:ilvl w:val="0"/>
+          <w:numId w:val="1"/>
+        </w:numPr>
+        <w:ind w:left="0" w:hanging="431"/>
         <w:rPr>
           <w:rFonts w:ascii="Times New Roman" w:eastAsia="Times New Roman" w:hAnsi="Times New Roman" w:cs="Times New Roman"/>
           <w:b w:val="0"/>
           <w:sz w:val="20"/>
           <w:szCs w:val="20"/>
         </w:rPr>
-        <w:t>................................ 5</w:t>
-      </w:r>
-    </w:p>
-    <w:p>
-      <w:pPr>
-        <w:pStyle w:val="Heading1"/>
-        <w:numPr>
-          <w:ilvl w:val="0"/>
-          <w:numId w:val="1"/>
-        </w:numPr>
-        <w:ind w:left="0" w:hanging="431"/>
+      </w:pPr>
+      <w:r>
         <w:rPr>
           <w:rFonts w:ascii="Times New Roman" w:eastAsia="Times New Roman" w:hAnsi="Times New Roman" w:cs="Times New Roman"/>
           <w:b w:val="0"/>
           <w:sz w:val="20"/>
           <w:szCs w:val="20"/>
         </w:rPr>
-      </w:pPr>
-      <w:r>
+        <w:t>Document References.................................................................................................................. 6</w:t>
+      </w:r>
+    </w:p>
+    <w:p>
+      <w:pPr>
+        <w:pStyle w:val="Heading1"/>
+        <w:numPr>
+          <w:ilvl w:val="0"/>
+          <w:numId w:val="1"/>
+        </w:numPr>
+        <w:ind w:left="0" w:hanging="431"/>
         <w:rPr>
           <w:rFonts w:ascii="Times New Roman" w:eastAsia="Times New Roman" w:hAnsi="Times New Roman" w:cs="Times New Roman"/>
           <w:b w:val="0"/>
           <w:sz w:val="20"/>
           <w:szCs w:val="20"/>
         </w:rPr>
-        <w:t>Document References.................................................................................................................. 6</w:t>
-      </w:r>
-    </w:p>
-    <w:p>
-      <w:pPr>
-        <w:pStyle w:val="Heading1"/>
-        <w:numPr>
-          <w:ilvl w:val="0"/>
-          <w:numId w:val="1"/>
-        </w:numPr>
-        <w:ind w:left="0" w:hanging="431"/>
+      </w:pPr>
+      <w:r>
         <w:rPr>
           <w:rFonts w:ascii="Times New Roman" w:eastAsia="Times New Roman" w:hAnsi="Times New Roman" w:cs="Times New Roman"/>
           <w:b w:val="0"/>
           <w:sz w:val="20"/>
           <w:szCs w:val="20"/>
         </w:rPr>
-      </w:pPr>
-      <w:r>
+        <w:t>Glossary...........................................................................................................................................7</w:t>
+      </w:r>
+    </w:p>
+    <w:p>
+      <w:pPr>
+        <w:pStyle w:val="Heading1"/>
+        <w:numPr>
+          <w:ilvl w:val="0"/>
+          <w:numId w:val="1"/>
+        </w:numPr>
+        <w:ind w:left="0" w:hanging="431"/>
         <w:rPr>
           <w:rFonts w:ascii="Times New Roman" w:eastAsia="Times New Roman" w:hAnsi="Times New Roman" w:cs="Times New Roman"/>
           <w:b w:val="0"/>
           <w:sz w:val="20"/>
           <w:szCs w:val="20"/>
         </w:rPr>
-        <w:t>Glossary.............................................................................</w:t>
-      </w:r>
+      </w:pPr>
       <w:r>
         <w:rPr>
           <w:rFonts w:ascii="Times New Roman" w:eastAsia="Times New Roman" w:hAnsi="Times New Roman" w:cs="Times New Roman"/>
@@ -343,7 +342,7 @@
           <w:sz w:val="20"/>
           <w:szCs w:val="20"/>
         </w:rPr>
-        <w:t>..............................................................7</w:t>
+        <w:t>Class Diagram................................................................................................................................ 8</w:t>
       </w:r>
     </w:p>
     <w:p>
@@ -368,7 +367,7 @@
           <w:sz w:val="20"/>
           <w:szCs w:val="20"/>
         </w:rPr>
-        <w:t>Class Diagram................................................................................................................................ 8</w:t>
+        <w:t>Use Case Sequence Diagram....................................................................................................... 9</w:t>
       </w:r>
     </w:p>
     <w:p>
@@ -393,67 +392,74 @@
           <w:sz w:val="20"/>
           <w:szCs w:val="20"/>
         </w:rPr>
-        <w:t>Use Case Sequence Diagram.......................</w:t>
-      </w:r>
-      <w:r>
+        <w:t>Use case 1....................................................................................................................................... 9</w:t>
+      </w:r>
+    </w:p>
+    <w:p>
+      <w:pPr>
+        <w:pStyle w:val="Heading1"/>
+        <w:numPr>
+          <w:ilvl w:val="0"/>
+          <w:numId w:val="1"/>
+        </w:numPr>
+        <w:ind w:left="0" w:hanging="431"/>
         <w:rPr>
           <w:rFonts w:ascii="Times New Roman" w:eastAsia="Times New Roman" w:hAnsi="Times New Roman" w:cs="Times New Roman"/>
           <w:b w:val="0"/>
           <w:sz w:val="20"/>
           <w:szCs w:val="20"/>
         </w:rPr>
-        <w:t>................................................................................ 9</w:t>
-      </w:r>
-    </w:p>
-    <w:p>
-      <w:pPr>
-        <w:pStyle w:val="Heading1"/>
-        <w:numPr>
-          <w:ilvl w:val="0"/>
-          <w:numId w:val="1"/>
-        </w:numPr>
-        <w:ind w:left="0" w:hanging="431"/>
+      </w:pPr>
+      <w:r>
         <w:rPr>
           <w:rFonts w:ascii="Times New Roman" w:eastAsia="Times New Roman" w:hAnsi="Times New Roman" w:cs="Times New Roman"/>
           <w:b w:val="0"/>
           <w:sz w:val="20"/>
           <w:szCs w:val="20"/>
         </w:rPr>
-      </w:pPr>
-      <w:r>
+        <w:t>General Description..........................................................................................................…........9</w:t>
+      </w:r>
+    </w:p>
+    <w:p>
+      <w:pPr>
+        <w:pStyle w:val="Heading1"/>
+        <w:numPr>
+          <w:ilvl w:val="0"/>
+          <w:numId w:val="1"/>
+        </w:numPr>
+        <w:ind w:left="0" w:hanging="431"/>
         <w:rPr>
           <w:rFonts w:ascii="Times New Roman" w:eastAsia="Times New Roman" w:hAnsi="Times New Roman" w:cs="Times New Roman"/>
           <w:b w:val="0"/>
           <w:sz w:val="20"/>
           <w:szCs w:val="20"/>
         </w:rPr>
-        <w:t>Use case 1....................................................................................................................................... 9</w:t>
-      </w:r>
-    </w:p>
-    <w:p>
-      <w:pPr>
-        <w:pStyle w:val="Heading1"/>
-        <w:numPr>
-          <w:ilvl w:val="0"/>
-          <w:numId w:val="1"/>
-        </w:numPr>
-        <w:ind w:left="0" w:hanging="431"/>
+      </w:pPr>
+      <w:r>
         <w:rPr>
           <w:rFonts w:ascii="Times New Roman" w:eastAsia="Times New Roman" w:hAnsi="Times New Roman" w:cs="Times New Roman"/>
           <w:b w:val="0"/>
           <w:sz w:val="20"/>
           <w:szCs w:val="20"/>
         </w:rPr>
-      </w:pPr>
-      <w:r>
+        <w:t>Sequence Diagram....................................................................................................................... 9</w:t>
+      </w:r>
+    </w:p>
+    <w:p>
+      <w:pPr>
+        <w:pStyle w:val="Heading1"/>
+        <w:numPr>
+          <w:ilvl w:val="0"/>
+          <w:numId w:val="1"/>
+        </w:numPr>
+        <w:ind w:left="0" w:hanging="431"/>
         <w:rPr>
           <w:rFonts w:ascii="Times New Roman" w:eastAsia="Times New Roman" w:hAnsi="Times New Roman" w:cs="Times New Roman"/>
           <w:b w:val="0"/>
           <w:sz w:val="20"/>
           <w:szCs w:val="20"/>
         </w:rPr>
-        <w:t>General Description......</w:t>
-      </w:r>
+      </w:pPr>
       <w:r>
         <w:rPr>
           <w:rFonts w:ascii="Times New Roman" w:eastAsia="Times New Roman" w:hAnsi="Times New Roman" w:cs="Times New Roman"/>
@@ -461,7 +467,7 @@
           <w:sz w:val="20"/>
           <w:szCs w:val="20"/>
         </w:rPr>
-        <w:t>....................................................................................................…........9</w:t>
+        <w:t>Use case 2...................................................................................................................................... 9</w:t>
       </w:r>
     </w:p>
     <w:p>
@@ -486,7 +492,7 @@
           <w:sz w:val="20"/>
           <w:szCs w:val="20"/>
         </w:rPr>
-        <w:t>Sequence Diagram....................................................................................................................... 9</w:t>
+        <w:t>General Description..................................................................................................................... 9</w:t>
       </w:r>
     </w:p>
     <w:p>
@@ -511,109 +517,32 @@
           <w:sz w:val="20"/>
           <w:szCs w:val="20"/>
         </w:rPr>
-        <w:t>Use cas</w:t>
-      </w:r>
-      <w:r>
+        <w:t>Sequence Diagram....................................................................................................................... 9</w:t>
+      </w:r>
+    </w:p>
+    <w:p>
+      <w:pPr>
+        <w:pStyle w:val="Heading1"/>
+        <w:numPr>
+          <w:ilvl w:val="0"/>
+          <w:numId w:val="1"/>
+        </w:numPr>
+        <w:ind w:left="0" w:hanging="431"/>
         <w:rPr>
           <w:rFonts w:ascii="Times New Roman" w:eastAsia="Times New Roman" w:hAnsi="Times New Roman" w:cs="Times New Roman"/>
           <w:b w:val="0"/>
           <w:sz w:val="20"/>
           <w:szCs w:val="20"/>
         </w:rPr>
-        <w:t>e 2...................................................................................................................................... 9</w:t>
-      </w:r>
-    </w:p>
-    <w:p>
-      <w:pPr>
-        <w:pStyle w:val="Heading1"/>
-        <w:numPr>
-          <w:ilvl w:val="0"/>
-          <w:numId w:val="1"/>
-        </w:numPr>
-        <w:ind w:left="0" w:hanging="431"/>
+      </w:pPr>
+      <w:r>
         <w:rPr>
           <w:rFonts w:ascii="Times New Roman" w:eastAsia="Times New Roman" w:hAnsi="Times New Roman" w:cs="Times New Roman"/>
           <w:b w:val="0"/>
           <w:sz w:val="20"/>
           <w:szCs w:val="20"/>
         </w:rPr>
-      </w:pPr>
-      <w:r>
-        <w:rPr>
-          <w:rFonts w:ascii="Times New Roman" w:eastAsia="Times New Roman" w:hAnsi="Times New Roman" w:cs="Times New Roman"/>
-          <w:b w:val="0"/>
-          <w:sz w:val="20"/>
-          <w:szCs w:val="20"/>
-        </w:rPr>
-        <w:t>General Description.................................................................................................</w:t>
-      </w:r>
-      <w:r>
-        <w:rPr>
-          <w:rFonts w:ascii="Times New Roman" w:eastAsia="Times New Roman" w:hAnsi="Times New Roman" w:cs="Times New Roman"/>
-          <w:b w:val="0"/>
-          <w:sz w:val="20"/>
-          <w:szCs w:val="20"/>
-        </w:rPr>
-        <w:t>.................... 9</w:t>
-      </w:r>
-    </w:p>
-    <w:p>
-      <w:pPr>
-        <w:pStyle w:val="Heading1"/>
-        <w:numPr>
-          <w:ilvl w:val="0"/>
-          <w:numId w:val="1"/>
-        </w:numPr>
-        <w:ind w:left="0" w:hanging="431"/>
-        <w:rPr>
-          <w:rFonts w:ascii="Times New Roman" w:eastAsia="Times New Roman" w:hAnsi="Times New Roman" w:cs="Times New Roman"/>
-          <w:b w:val="0"/>
-          <w:sz w:val="20"/>
-          <w:szCs w:val="20"/>
-        </w:rPr>
-      </w:pPr>
-      <w:r>
-        <w:rPr>
-          <w:rFonts w:ascii="Times New Roman" w:eastAsia="Times New Roman" w:hAnsi="Times New Roman" w:cs="Times New Roman"/>
-          <w:b w:val="0"/>
-          <w:sz w:val="20"/>
-          <w:szCs w:val="20"/>
-        </w:rPr>
-        <w:t>Sequence Diagram....................................................................................................................... 9</w:t>
-      </w:r>
-    </w:p>
-    <w:p>
-      <w:pPr>
-        <w:pStyle w:val="Heading1"/>
-        <w:numPr>
-          <w:ilvl w:val="0"/>
-          <w:numId w:val="1"/>
-        </w:numPr>
-        <w:ind w:left="0" w:hanging="431"/>
-        <w:rPr>
-          <w:rFonts w:ascii="Times New Roman" w:eastAsia="Times New Roman" w:hAnsi="Times New Roman" w:cs="Times New Roman"/>
-          <w:b w:val="0"/>
-          <w:sz w:val="20"/>
-          <w:szCs w:val="20"/>
-        </w:rPr>
-      </w:pPr>
-      <w:r>
-        <w:rPr>
-          <w:rFonts w:ascii="Times New Roman" w:eastAsia="Times New Roman" w:hAnsi="Times New Roman" w:cs="Times New Roman"/>
-          <w:b w:val="0"/>
-          <w:sz w:val="20"/>
-          <w:szCs w:val="20"/>
-        </w:rPr>
-        <w:t>User Interface.................................................................................</w:t>
-      </w:r>
-      <w:r>
-        <w:rPr>
-          <w:rFonts w:ascii="Times New Roman" w:eastAsia="Times New Roman" w:hAnsi="Times New Roman" w:cs="Times New Roman"/>
-          <w:b w:val="0"/>
-          <w:sz w:val="20"/>
-          <w:szCs w:val="20"/>
-        </w:rPr>
-        <w:t>............................................. 10</w:t>
+        <w:t>User Interface.............................................................................................................................. 10</w:t>
       </w:r>
     </w:p>
     <w:p>
@@ -958,10 +887,7 @@
               <w:ind w:left="-19"/>
             </w:pPr>
             <w:r>
-              <w:t>S</w:t>
-            </w:r>
-            <w:r>
-              <w:t>tart of implementation for the GUI</w:t>
+              <w:t>Start of implementation for the GUI</w:t>
             </w:r>
           </w:p>
         </w:tc>
@@ -1441,11 +1367,9 @@
               <w:spacing w:line="276" w:lineRule="auto"/>
               <w:ind w:left="60"/>
             </w:pPr>
-            <w:proofErr w:type="spellStart"/>
-            <w:r>
-              <w:t>github</w:t>
-            </w:r>
-            <w:proofErr w:type="spellEnd"/>
+            <w:r>
+              <w:t>GitHub</w:t>
+            </w:r>
           </w:p>
         </w:tc>
       </w:tr>
@@ -1484,11 +1408,9 @@
               <w:spacing w:line="276" w:lineRule="auto"/>
               <w:ind w:left="60"/>
             </w:pPr>
-            <w:proofErr w:type="spellStart"/>
-            <w:r>
-              <w:t>github</w:t>
-            </w:r>
-            <w:proofErr w:type="spellEnd"/>
+            <w:r>
+              <w:t>GitHub</w:t>
+            </w:r>
           </w:p>
         </w:tc>
       </w:tr>
@@ -1527,11 +1449,9 @@
               <w:spacing w:line="276" w:lineRule="auto"/>
               <w:ind w:left="60"/>
             </w:pPr>
-            <w:proofErr w:type="spellStart"/>
-            <w:r>
-              <w:t>Github</w:t>
-            </w:r>
-            <w:proofErr w:type="spellEnd"/>
+            <w:r>
+              <w:t>GitHub</w:t>
+            </w:r>
           </w:p>
         </w:tc>
       </w:tr>
@@ -1570,11 +1490,11 @@
               <w:spacing w:line="276" w:lineRule="auto"/>
               <w:ind w:left="60"/>
             </w:pPr>
-            <w:proofErr w:type="spellStart"/>
-            <w:r>
-              <w:t>github</w:t>
-            </w:r>
-            <w:proofErr w:type="spellEnd"/>
+            <w:r>
+              <w:t>GitHub</w:t>
+            </w:r>
+            <w:bookmarkStart w:id="0" w:name="_GoBack"/>
+            <w:bookmarkEnd w:id="0"/>
           </w:p>
         </w:tc>
       </w:tr>
@@ -1678,14 +1598,14 @@
     <w:tbl>
       <w:tblPr>
         <w:tblStyle w:val="a1"/>
-        <w:tblW w:w="4339" w:type="dxa"/>
+        <w:tblW w:w="9630" w:type="dxa"/>
         <w:tblInd w:w="-100" w:type="dxa"/>
         <w:tblLayout w:type="fixed"/>
         <w:tblLook w:val="0000" w:firstRow="0" w:lastRow="0" w:firstColumn="0" w:lastColumn="0" w:noHBand="0" w:noVBand="0"/>
       </w:tblPr>
       <w:tblGrid>
         <w:gridCol w:w="2160"/>
-        <w:gridCol w:w="2179"/>
+        <w:gridCol w:w="7470"/>
       </w:tblGrid>
       <w:tr>
         <w:tc>
@@ -1714,7 +1634,7 @@
         </w:tc>
         <w:tc>
           <w:tcPr>
-            <w:tcW w:w="2179" w:type="dxa"/>
+            <w:tcW w:w="7470" w:type="dxa"/>
             <w:tcBorders>
               <w:top w:val="single" w:sz="8" w:space="0" w:color="000000"/>
               <w:left w:val="single" w:sz="8" w:space="0" w:color="000000"/>
@@ -1767,7 +1687,7 @@
         </w:tc>
         <w:tc>
           <w:tcPr>
-            <w:tcW w:w="2179" w:type="dxa"/>
+            <w:tcW w:w="7470" w:type="dxa"/>
             <w:tcBorders>
               <w:top w:val="single" w:sz="8" w:space="0" w:color="000000"/>
               <w:left w:val="single" w:sz="8" w:space="0" w:color="000000"/>
@@ -1836,7 +1756,6 @@
                 <w:sz w:val="32"/>
                 <w:szCs w:val="32"/>
               </w:rPr>
-              <w:lastRenderedPageBreak/>
               <w:t xml:space="preserve"> </w:t>
             </w:r>
             <w:r>
@@ -1856,7 +1775,7 @@
         </w:tc>
         <w:tc>
           <w:tcPr>
-            <w:tcW w:w="2179" w:type="dxa"/>
+            <w:tcW w:w="7470" w:type="dxa"/>
             <w:tcBorders>
               <w:top w:val="single" w:sz="8" w:space="0" w:color="000000"/>
               <w:left w:val="single" w:sz="8" w:space="0" w:color="000000"/>
@@ -1907,7 +1826,7 @@
         </w:tc>
         <w:tc>
           <w:tcPr>
-            <w:tcW w:w="2179" w:type="dxa"/>
+            <w:tcW w:w="7470" w:type="dxa"/>
             <w:tcBorders>
               <w:top w:val="single" w:sz="8" w:space="0" w:color="000000"/>
               <w:left w:val="single" w:sz="8" w:space="0" w:color="000000"/>
@@ -1939,10 +1858,7 @@
               <w:t>O</w:t>
             </w:r>
             <w:r>
-              <w:t>, who take turns marking the spaces in a grid. The player who succeeds in placin</w:t>
-            </w:r>
-            <w:r>
-              <w:t>g three respective marks in a horizontal, vertical, or diagonal row wins the game.</w:t>
+              <w:t>, who take turns marking the spaces in a grid. The player who succeeds in placing three respective marks in a horizontal, vertical, or diagonal row wins the game.</w:t>
             </w:r>
           </w:p>
         </w:tc>
@@ -1976,7 +1892,7 @@
         </w:tc>
         <w:tc>
           <w:tcPr>
-            <w:tcW w:w="2179" w:type="dxa"/>
+            <w:tcW w:w="7470" w:type="dxa"/>
             <w:tcBorders>
               <w:top w:val="single" w:sz="8" w:space="0" w:color="000000"/>
               <w:left w:val="single" w:sz="8" w:space="0" w:color="000000"/>
@@ -1997,10 +1913,11 @@
               <w:t xml:space="preserve"> </w:t>
             </w:r>
             <w:r>
-              <w:t>A single-player video game is a video game where input from only one player is expected throughout the course of the gaming session. "Single-player game"</w:t>
-            </w:r>
-            <w:r>
-              <w:t xml:space="preserve"> usually refers to a game that can only be played by one person, while "single-player mode" usually refers to a particular</w:t>
+              <w:t xml:space="preserve">A single-player video game is a video game where input from only one player is expected throughout the course of the gaming session. "Single-player game" usually refers to a game that can only be played by one </w:t>
+            </w:r>
+            <w:r>
+              <w:lastRenderedPageBreak/>
+              <w:t>person, while "single-player mode" usually refers to a particular</w:t>
             </w:r>
             <w:hyperlink r:id="rId7">
               <w:r>
@@ -2012,11 +1929,7 @@
               </w:r>
             </w:hyperlink>
             <w:r>
-              <w:t xml:space="preserve"> that is designed to be played by a single </w:t>
-            </w:r>
-            <w:r>
-              <w:lastRenderedPageBreak/>
-              <w:t>player, though the game also contains modes that can be played by several players simultaneously.</w:t>
+              <w:t xml:space="preserve"> that is designed to be played by a single player, though the game also contains modes that can be played by several players simultaneously.</w:t>
             </w:r>
           </w:p>
         </w:tc>
@@ -2051,7 +1964,7 @@
         </w:tc>
         <w:tc>
           <w:tcPr>
-            <w:tcW w:w="2179" w:type="dxa"/>
+            <w:tcW w:w="7470" w:type="dxa"/>
             <w:tcBorders>
               <w:top w:val="single" w:sz="8" w:space="0" w:color="000000"/>
               <w:left w:val="single" w:sz="8" w:space="0" w:color="000000"/>
@@ -2072,10 +1985,7 @@
               <w:t xml:space="preserve"> </w:t>
             </w:r>
             <w:r>
-              <w:t>A multi-player video game is a video game in which more than one person can play in the same game e</w:t>
-            </w:r>
-            <w:r>
-              <w:t>nvironment at the same time. Computer and video games are often</w:t>
+              <w:t>A multi-player video game is a video game in which more than one person can play in the same game environment at the same time. Computer and video games are often</w:t>
             </w:r>
             <w:hyperlink r:id="rId8">
               <w:r>
@@ -2126,7 +2036,7 @@
         </w:tc>
         <w:tc>
           <w:tcPr>
-            <w:tcW w:w="2179" w:type="dxa"/>
+            <w:tcW w:w="7470" w:type="dxa"/>
             <w:tcBorders>
               <w:top w:val="single" w:sz="8" w:space="0" w:color="000000"/>
               <w:left w:val="single" w:sz="8" w:space="0" w:color="000000"/>
@@ -2152,10 +2062,7 @@
               </w:r>
             </w:hyperlink>
             <w:r>
-              <w:t>, either a human agent (end-u</w:t>
-            </w:r>
-            <w:r>
-              <w:t>ser) or</w:t>
+              <w:t>, either a human agent (end-user) or</w:t>
             </w:r>
             <w:hyperlink r:id="rId11">
               <w:r>
@@ -2200,11 +2107,7 @@
               </w:r>
             </w:hyperlink>
             <w:r>
-              <w:t xml:space="preserve">. A user often has a user account and is identified by a username (also user name). Other terms </w:t>
-            </w:r>
-            <w:r>
-              <w:lastRenderedPageBreak/>
-              <w:t>for username include login name, screen name (also screenname),</w:t>
+              <w:t>. A user often has a user account and is identified by a username (also user name). Other terms for username include login name, screen name (also screenname),</w:t>
             </w:r>
             <w:hyperlink r:id="rId15" w:anchor="Computing">
               <w:r>
@@ -2240,14 +2143,13 @@
               <w:ind w:left="-19"/>
             </w:pPr>
             <w:r>
-              <w:lastRenderedPageBreak/>
               <w:t xml:space="preserve"> Password</w:t>
             </w:r>
           </w:p>
         </w:tc>
         <w:tc>
           <w:tcPr>
-            <w:tcW w:w="2179" w:type="dxa"/>
+            <w:tcW w:w="7470" w:type="dxa"/>
             <w:tcBorders>
               <w:top w:val="single" w:sz="8" w:space="0" w:color="000000"/>
               <w:left w:val="single" w:sz="8" w:space="0" w:color="000000"/>
@@ -3186,8 +3088,8 @@
             </w:tcBorders>
           </w:tcPr>
           <w:p>
-            <w:bookmarkStart w:id="0" w:name="h.gjdgxs" w:colFirst="0" w:colLast="0"/>
-            <w:bookmarkEnd w:id="0"/>
+            <w:bookmarkStart w:id="1" w:name="h.gjdgxs" w:colFirst="0" w:colLast="0"/>
+            <w:bookmarkEnd w:id="1"/>
             <w:r>
               <w:t>User will get new menu after game play to restart new game or start different mode for game play.</w:t>
             </w:r>
@@ -3723,10 +3625,7 @@
         <w:jc w:val="right"/>
       </w:pPr>
     </w:p>
-    <w:p>
-      <w:bookmarkStart w:id="1" w:name="_GoBack"/>
-      <w:bookmarkEnd w:id="1"/>
-    </w:p>
+    <w:p/>
     <w:p>
       <w:pPr>
         <w:pStyle w:val="Heading3"/>

</xml_diff>

<commit_message>
change some use cases
</commit_message>
<xml_diff>
--- a/projectDocumentation/Specifications1.doc.docx
+++ b/projectDocumentation/Specifications1.doc.docx
@@ -1493,8 +1493,6 @@
             <w:r>
               <w:t>GitHub</w:t>
             </w:r>
-            <w:bookmarkStart w:id="0" w:name="_GoBack"/>
-            <w:bookmarkEnd w:id="0"/>
           </w:p>
         </w:tc>
       </w:tr>
@@ -2668,39 +2666,19 @@
           <w:sz w:val="22"/>
           <w:szCs w:val="22"/>
         </w:rPr>
-        <w:t xml:space="preserve">Winning Combination </w:t>
-      </w:r>
-      <w:proofErr w:type="spellStart"/>
+        <w:t>Winning Combination MoLogic/Game</w:t>
+      </w:r>
+    </w:p>
+    <w:p>
       <w:r>
         <w:rPr>
           <w:color w:val="FFFFFF"/>
           <w:sz w:val="22"/>
           <w:szCs w:val="22"/>
         </w:rPr>
-        <w:t>MoLogic</w:t>
-      </w:r>
-      <w:proofErr w:type="spellEnd"/>
-      <w:r>
-        <w:rPr>
-          <w:color w:val="FFFFFF"/>
-          <w:sz w:val="22"/>
-          <w:szCs w:val="22"/>
-        </w:rPr>
-        <w:t>/Game</w:t>
-      </w:r>
-    </w:p>
-    <w:p>
-      <w:proofErr w:type="spellStart"/>
-      <w:r>
-        <w:rPr>
-          <w:color w:val="FFFFFF"/>
-          <w:sz w:val="22"/>
-          <w:szCs w:val="22"/>
-        </w:rPr>
         <w:lastRenderedPageBreak/>
         <w:t>Modul</w:t>
       </w:r>
-      <w:proofErr w:type="spellEnd"/>
       <w:r>
         <w:rPr>
           <w:noProof/>
@@ -2813,13 +2791,8 @@
           </w:tcPr>
           <w:p>
             <w:r>
-              <w:t xml:space="preserve">private  </w:t>
-            </w:r>
-            <w:proofErr w:type="spellStart"/>
-            <w:r>
-              <w:t>fileMenu</w:t>
-            </w:r>
-            <w:proofErr w:type="spellEnd"/>
+              <w:t>private  startMenu</w:t>
+            </w:r>
             <w:r>
               <w:t>;</w:t>
             </w:r>
@@ -2837,8 +2810,10 @@
           </w:tcPr>
           <w:p>
             <w:r>
-              <w:t xml:space="preserve">User can see the game layout with the Menu. User can choose from different game play of choice. </w:t>
-            </w:r>
+              <w:t>At the start menu, user will be able to determine the game that he/she is going to play, the difficulty level, and if any help needed, user will be able to get it from the menu</w:t>
+            </w:r>
+            <w:bookmarkStart w:id="0" w:name="_GoBack"/>
+            <w:bookmarkEnd w:id="0"/>
           </w:p>
         </w:tc>
       </w:tr>
@@ -2897,15 +2872,7 @@
           </w:tcPr>
           <w:p>
             <w:r>
-              <w:t xml:space="preserve">private </w:t>
-            </w:r>
-            <w:proofErr w:type="spellStart"/>
-            <w:r>
-              <w:t>helpMenu</w:t>
-            </w:r>
-            <w:proofErr w:type="spellEnd"/>
-            <w:r>
-              <w:t>;</w:t>
+              <w:t>private helpMenu;</w:t>
             </w:r>
           </w:p>
         </w:tc>
@@ -2981,15 +2948,7 @@
           </w:tcPr>
           <w:p>
             <w:r>
-              <w:t xml:space="preserve">private </w:t>
-            </w:r>
-            <w:proofErr w:type="spellStart"/>
-            <w:r>
-              <w:t>menuBar</w:t>
-            </w:r>
-            <w:proofErr w:type="spellEnd"/>
-            <w:r>
-              <w:t>;</w:t>
+              <w:t>private menuBar;</w:t>
             </w:r>
           </w:p>
         </w:tc>
@@ -3065,15 +3024,7 @@
           </w:tcPr>
           <w:p>
             <w:r>
-              <w:t xml:space="preserve">private </w:t>
-            </w:r>
-            <w:proofErr w:type="spellStart"/>
-            <w:r>
-              <w:t>newMenu</w:t>
-            </w:r>
-            <w:proofErr w:type="spellEnd"/>
-            <w:r>
-              <w:t>;</w:t>
+              <w:t>private newMenu;</w:t>
             </w:r>
           </w:p>
         </w:tc>
@@ -3153,11 +3104,9 @@
             <w:r>
               <w:t xml:space="preserve">private </w:t>
             </w:r>
-            <w:proofErr w:type="spellStart"/>
             <w:r>
               <w:t>exitMenu</w:t>
             </w:r>
-            <w:proofErr w:type="spellEnd"/>
             <w:r>
               <w:t>;</w:t>
             </w:r>
@@ -3176,90 +3125,6 @@
           <w:p>
             <w:r>
               <w:t>User will set exit menu to continue game play of choice.</w:t>
-            </w:r>
-          </w:p>
-        </w:tc>
-      </w:tr>
-    </w:tbl>
-    <w:p/>
-    <w:tbl>
-      <w:tblPr>
-        <w:tblStyle w:val="a8"/>
-        <w:tblW w:w="8866" w:type="dxa"/>
-        <w:tblInd w:w="-113" w:type="dxa"/>
-        <w:tblLayout w:type="fixed"/>
-        <w:tblLook w:val="0000" w:firstRow="0" w:lastRow="0" w:firstColumn="0" w:lastColumn="0" w:noHBand="0" w:noVBand="0"/>
-      </w:tblPr>
-      <w:tblGrid>
-        <w:gridCol w:w="4428"/>
-        <w:gridCol w:w="4438"/>
-      </w:tblGrid>
-      <w:tr>
-        <w:tc>
-          <w:tcPr>
-            <w:tcW w:w="4428" w:type="dxa"/>
-            <w:tcBorders>
-              <w:top w:val="single" w:sz="4" w:space="0" w:color="000000"/>
-              <w:left w:val="single" w:sz="4" w:space="0" w:color="000000"/>
-              <w:bottom w:val="single" w:sz="4" w:space="0" w:color="000000"/>
-            </w:tcBorders>
-          </w:tcPr>
-          <w:p>
-            <w:r>
-              <w:t>Case 6</w:t>
-            </w:r>
-          </w:p>
-        </w:tc>
-        <w:tc>
-          <w:tcPr>
-            <w:tcW w:w="4438" w:type="dxa"/>
-            <w:tcBorders>
-              <w:top w:val="single" w:sz="4" w:space="0" w:color="000000"/>
-              <w:left w:val="single" w:sz="4" w:space="0" w:color="000000"/>
-              <w:bottom w:val="single" w:sz="4" w:space="0" w:color="000000"/>
-              <w:right w:val="single" w:sz="4" w:space="0" w:color="000000"/>
-            </w:tcBorders>
-          </w:tcPr>
-          <w:p/>
-        </w:tc>
-      </w:tr>
-      <w:tr>
-        <w:tc>
-          <w:tcPr>
-            <w:tcW w:w="4428" w:type="dxa"/>
-            <w:tcBorders>
-              <w:top w:val="single" w:sz="4" w:space="0" w:color="000000"/>
-              <w:left w:val="single" w:sz="4" w:space="0" w:color="000000"/>
-              <w:bottom w:val="single" w:sz="4" w:space="0" w:color="000000"/>
-            </w:tcBorders>
-          </w:tcPr>
-          <w:p>
-            <w:r>
-              <w:t xml:space="preserve">private </w:t>
-            </w:r>
-            <w:proofErr w:type="spellStart"/>
-            <w:r>
-              <w:t>aboutMenu</w:t>
-            </w:r>
-            <w:proofErr w:type="spellEnd"/>
-            <w:r>
-              <w:t>;</w:t>
-            </w:r>
-          </w:p>
-        </w:tc>
-        <w:tc>
-          <w:tcPr>
-            <w:tcW w:w="4438" w:type="dxa"/>
-            <w:tcBorders>
-              <w:top w:val="single" w:sz="4" w:space="0" w:color="000000"/>
-              <w:left w:val="single" w:sz="4" w:space="0" w:color="000000"/>
-              <w:bottom w:val="single" w:sz="4" w:space="0" w:color="000000"/>
-              <w:right w:val="single" w:sz="4" w:space="0" w:color="000000"/>
-            </w:tcBorders>
-          </w:tcPr>
-          <w:p>
-            <w:r>
-              <w:t>About menu will help user understand the game play and answer questions to use game play.</w:t>
             </w:r>
           </w:p>
         </w:tc>
@@ -3290,7 +3155,7 @@
           </w:tcPr>
           <w:p>
             <w:r>
-              <w:t>Case 7</w:t>
+              <w:t>Case 6</w:t>
             </w:r>
           </w:p>
         </w:tc>
@@ -3319,7 +3184,8 @@
           </w:tcPr>
           <w:p>
             <w:r>
-              <w:t>private difficultyMenu;</w:t>
+              <w:lastRenderedPageBreak/>
+              <w:t>private difficultyMenu:</w:t>
             </w:r>
           </w:p>
         </w:tc>
@@ -3370,7 +3236,7 @@
           </w:tcPr>
           <w:p>
             <w:r>
-              <w:t>Case 8</w:t>
+              <w:t>Case 7</w:t>
             </w:r>
           </w:p>
         </w:tc>
@@ -3463,7 +3329,7 @@
               </w:tabs>
             </w:pPr>
             <w:r>
-              <w:t>Case 9</w:t>
+              <w:t>Case 8</w:t>
             </w:r>
           </w:p>
         </w:tc>
@@ -3559,7 +3425,7 @@
           </w:tcPr>
           <w:p>
             <w:r>
-              <w:t>Case 10</w:t>
+              <w:t>Case 9</w:t>
             </w:r>
           </w:p>
         </w:tc>

</xml_diff>

<commit_message>
change more use cases
</commit_message>
<xml_diff>
--- a/projectDocumentation/Specifications1.doc.docx
+++ b/projectDocumentation/Specifications1.doc.docx
@@ -2794,7 +2794,7 @@
               <w:t>private  startMenu</w:t>
             </w:r>
             <w:r>
-              <w:t>;</w:t>
+              <w:t>:</w:t>
             </w:r>
           </w:p>
         </w:tc>
@@ -2812,8 +2812,6 @@
             <w:r>
               <w:t>At the start menu, user will be able to determine the game that he/she is going to play, the difficulty level, and if any help needed, user will be able to get it from the menu</w:t>
             </w:r>
-            <w:bookmarkStart w:id="0" w:name="_GoBack"/>
-            <w:bookmarkEnd w:id="0"/>
           </w:p>
         </w:tc>
       </w:tr>
@@ -2872,7 +2870,10 @@
           </w:tcPr>
           <w:p>
             <w:r>
-              <w:t>private helpMenu;</w:t>
+              <w:t>private helpbutton</w:t>
+            </w:r>
+            <w:r>
+              <w:t>;</w:t>
             </w:r>
           </w:p>
         </w:tc>
@@ -2889,82 +2890,6 @@
           <w:p>
             <w:r>
               <w:t>User will be able to click menu for help. This will help the user understand the format of the game and answer any questions the user may have.</w:t>
-            </w:r>
-          </w:p>
-        </w:tc>
-      </w:tr>
-    </w:tbl>
-    <w:p/>
-    <w:tbl>
-      <w:tblPr>
-        <w:tblStyle w:val="a5"/>
-        <w:tblW w:w="8866" w:type="dxa"/>
-        <w:tblInd w:w="-113" w:type="dxa"/>
-        <w:tblLayout w:type="fixed"/>
-        <w:tblLook w:val="0000" w:firstRow="0" w:lastRow="0" w:firstColumn="0" w:lastColumn="0" w:noHBand="0" w:noVBand="0"/>
-      </w:tblPr>
-      <w:tblGrid>
-        <w:gridCol w:w="4428"/>
-        <w:gridCol w:w="4438"/>
-      </w:tblGrid>
-      <w:tr>
-        <w:tc>
-          <w:tcPr>
-            <w:tcW w:w="4428" w:type="dxa"/>
-            <w:tcBorders>
-              <w:top w:val="single" w:sz="4" w:space="0" w:color="000000"/>
-              <w:left w:val="single" w:sz="4" w:space="0" w:color="000000"/>
-              <w:bottom w:val="single" w:sz="4" w:space="0" w:color="000000"/>
-            </w:tcBorders>
-          </w:tcPr>
-          <w:p>
-            <w:r>
-              <w:t>Case 3</w:t>
-            </w:r>
-          </w:p>
-        </w:tc>
-        <w:tc>
-          <w:tcPr>
-            <w:tcW w:w="4438" w:type="dxa"/>
-            <w:tcBorders>
-              <w:top w:val="single" w:sz="4" w:space="0" w:color="000000"/>
-              <w:left w:val="single" w:sz="4" w:space="0" w:color="000000"/>
-              <w:bottom w:val="single" w:sz="4" w:space="0" w:color="000000"/>
-              <w:right w:val="single" w:sz="4" w:space="0" w:color="000000"/>
-            </w:tcBorders>
-          </w:tcPr>
-          <w:p/>
-        </w:tc>
-      </w:tr>
-      <w:tr>
-        <w:tc>
-          <w:tcPr>
-            <w:tcW w:w="4428" w:type="dxa"/>
-            <w:tcBorders>
-              <w:top w:val="single" w:sz="4" w:space="0" w:color="000000"/>
-              <w:left w:val="single" w:sz="4" w:space="0" w:color="000000"/>
-              <w:bottom w:val="single" w:sz="4" w:space="0" w:color="000000"/>
-            </w:tcBorders>
-          </w:tcPr>
-          <w:p>
-            <w:r>
-              <w:t>private menuBar;</w:t>
-            </w:r>
-          </w:p>
-        </w:tc>
-        <w:tc>
-          <w:tcPr>
-            <w:tcW w:w="4438" w:type="dxa"/>
-            <w:tcBorders>
-              <w:top w:val="single" w:sz="4" w:space="0" w:color="000000"/>
-              <w:left w:val="single" w:sz="4" w:space="0" w:color="000000"/>
-              <w:bottom w:val="single" w:sz="4" w:space="0" w:color="000000"/>
-              <w:right w:val="single" w:sz="4" w:space="0" w:color="000000"/>
-            </w:tcBorders>
-          </w:tcPr>
-          <w:p>
-            <w:r>
-              <w:t>User will see menu pop-up and be able to utilize menu with options</w:t>
             </w:r>
           </w:p>
         </w:tc>
@@ -2995,7 +2920,7 @@
           </w:tcPr>
           <w:p>
             <w:r>
-              <w:t>Case 4</w:t>
+              <w:t>Case 3</w:t>
             </w:r>
           </w:p>
         </w:tc>
@@ -3024,7 +2949,10 @@
           </w:tcPr>
           <w:p>
             <w:r>
-              <w:t>private newMenu;</w:t>
+              <w:t>private newgame</w:t>
+            </w:r>
+            <w:r>
+              <w:t>;</w:t>
             </w:r>
           </w:p>
         </w:tc>
@@ -3039,8 +2967,8 @@
             </w:tcBorders>
           </w:tcPr>
           <w:p>
-            <w:bookmarkStart w:id="1" w:name="h.gjdgxs" w:colFirst="0" w:colLast="0"/>
-            <w:bookmarkEnd w:id="1"/>
+            <w:bookmarkStart w:id="0" w:name="h.gjdgxs" w:colFirst="0" w:colLast="0"/>
+            <w:bookmarkEnd w:id="0"/>
             <w:r>
               <w:t>User will get new menu after game play to restart new game or start different mode for game play.</w:t>
             </w:r>
@@ -3073,7 +3001,7 @@
           </w:tcPr>
           <w:p>
             <w:r>
-              <w:t>Case 5</w:t>
+              <w:t>Case 4</w:t>
             </w:r>
           </w:p>
         </w:tc>
@@ -3105,7 +3033,7 @@
               <w:t xml:space="preserve">private </w:t>
             </w:r>
             <w:r>
-              <w:t>exitMenu</w:t>
+              <w:t>exitbutton</w:t>
             </w:r>
             <w:r>
               <w:t>;</w:t>
@@ -3155,7 +3083,7 @@
           </w:tcPr>
           <w:p>
             <w:r>
-              <w:t>Case 6</w:t>
+              <w:t>Case 5</w:t>
             </w:r>
           </w:p>
         </w:tc>
@@ -3184,8 +3112,12 @@
           </w:tcPr>
           <w:p>
             <w:r>
-              <w:lastRenderedPageBreak/>
-              <w:t>private difficultyMenu:</w:t>
+              <w:t>private difficultyButton</w:t>
+            </w:r>
+            <w:bookmarkStart w:id="1" w:name="_GoBack"/>
+            <w:bookmarkEnd w:id="1"/>
+            <w:r>
+              <w:t>:</w:t>
             </w:r>
           </w:p>
         </w:tc>
@@ -3236,7 +3168,7 @@
           </w:tcPr>
           <w:p>
             <w:r>
-              <w:t>Case 7</w:t>
+              <w:t>Case 6</w:t>
             </w:r>
           </w:p>
         </w:tc>
@@ -3269,6 +3201,7 @@
           </w:tcPr>
           <w:p>
             <w:r>
+              <w:lastRenderedPageBreak/>
               <w:t>private difficultyEasy;</w:t>
             </w:r>
           </w:p>
@@ -3329,7 +3262,7 @@
               </w:tabs>
             </w:pPr>
             <w:r>
-              <w:t>Case 8</w:t>
+              <w:t>Case 7</w:t>
             </w:r>
           </w:p>
         </w:tc>
@@ -3425,7 +3358,7 @@
           </w:tcPr>
           <w:p>
             <w:r>
-              <w:t>Case 9</w:t>
+              <w:t>Case 8</w:t>
             </w:r>
           </w:p>
         </w:tc>

</xml_diff>

<commit_message>
updated the power point and waiting for diagram
</commit_message>
<xml_diff>
--- a/projectDocumentation/Specifications1.doc.docx
+++ b/projectDocumentation/Specifications1.doc.docx
@@ -13,6 +13,9 @@
         <w:spacing w:before="480" w:after="120" w:line="276" w:lineRule="auto"/>
         <w:ind w:left="0" w:hanging="431"/>
         <w:jc w:val="center"/>
+        <w:rPr>
+          <w:rFonts w:ascii="Times New Roman" w:hAnsi="Times New Roman" w:cs="Times New Roman"/>
+        </w:rPr>
       </w:pPr>
     </w:p>
     <w:p>
@@ -25,6 +28,9 @@
         <w:spacing w:before="480" w:after="120" w:line="276" w:lineRule="auto"/>
         <w:ind w:left="0" w:hanging="431"/>
         <w:jc w:val="center"/>
+        <w:rPr>
+          <w:rFonts w:ascii="Times New Roman" w:hAnsi="Times New Roman" w:cs="Times New Roman"/>
+        </w:rPr>
       </w:pPr>
       <w:r>
         <w:rPr>
@@ -580,6 +586,9 @@
         <w:spacing w:before="480" w:after="120" w:line="276" w:lineRule="auto"/>
         <w:ind w:left="0" w:hanging="431"/>
         <w:jc w:val="center"/>
+        <w:rPr>
+          <w:rFonts w:ascii="Times New Roman" w:hAnsi="Times New Roman" w:cs="Times New Roman"/>
+        </w:rPr>
       </w:pPr>
       <w:r>
         <w:rPr>
@@ -601,6 +610,9 @@
         <w:spacing w:before="480" w:after="120" w:line="276" w:lineRule="auto"/>
         <w:ind w:left="0" w:hanging="431"/>
         <w:jc w:val="center"/>
+        <w:rPr>
+          <w:rFonts w:ascii="Times New Roman" w:hAnsi="Times New Roman" w:cs="Times New Roman"/>
+        </w:rPr>
       </w:pPr>
     </w:p>
     <w:p>
@@ -613,6 +625,9 @@
         <w:spacing w:before="480" w:after="120" w:line="276" w:lineRule="auto"/>
         <w:ind w:left="0" w:hanging="431"/>
         <w:jc w:val="center"/>
+        <w:rPr>
+          <w:rFonts w:ascii="Times New Roman" w:hAnsi="Times New Roman" w:cs="Times New Roman"/>
+        </w:rPr>
       </w:pPr>
     </w:p>
     <w:p>
@@ -625,6 +640,9 @@
         <w:spacing w:before="480" w:after="120" w:line="276" w:lineRule="auto"/>
         <w:ind w:left="0" w:hanging="431"/>
         <w:jc w:val="center"/>
+        <w:rPr>
+          <w:rFonts w:ascii="Times New Roman" w:hAnsi="Times New Roman" w:cs="Times New Roman"/>
+        </w:rPr>
       </w:pPr>
     </w:p>
     <w:p>
@@ -637,6 +655,9 @@
         <w:spacing w:before="480" w:after="120" w:line="276" w:lineRule="auto"/>
         <w:ind w:left="0" w:hanging="431"/>
         <w:jc w:val="center"/>
+        <w:rPr>
+          <w:rFonts w:ascii="Times New Roman" w:hAnsi="Times New Roman" w:cs="Times New Roman"/>
+        </w:rPr>
       </w:pPr>
     </w:p>
     <w:p>
@@ -649,6 +670,9 @@
         <w:spacing w:before="480" w:after="120" w:line="276" w:lineRule="auto"/>
         <w:ind w:left="0" w:hanging="431"/>
         <w:jc w:val="center"/>
+        <w:rPr>
+          <w:rFonts w:ascii="Times New Roman" w:hAnsi="Times New Roman" w:cs="Times New Roman"/>
+        </w:rPr>
       </w:pPr>
     </w:p>
     <w:p>
@@ -661,6 +685,9 @@
         <w:spacing w:before="480" w:after="120" w:line="276" w:lineRule="auto"/>
         <w:ind w:left="0" w:hanging="431"/>
         <w:jc w:val="center"/>
+        <w:rPr>
+          <w:rFonts w:ascii="Times New Roman" w:hAnsi="Times New Roman" w:cs="Times New Roman"/>
+        </w:rPr>
       </w:pPr>
       <w:r>
         <w:rPr>
@@ -710,6 +737,9 @@
         <w:spacing w:before="480" w:after="120" w:line="276" w:lineRule="auto"/>
         <w:ind w:left="0" w:hanging="431"/>
         <w:jc w:val="center"/>
+        <w:rPr>
+          <w:rFonts w:ascii="Times New Roman" w:hAnsi="Times New Roman" w:cs="Times New Roman"/>
+        </w:rPr>
       </w:pPr>
       <w:r>
         <w:rPr>
@@ -1200,6 +1230,9 @@
         <w:spacing w:before="480" w:after="120" w:line="276" w:lineRule="auto"/>
         <w:ind w:left="0" w:hanging="431"/>
         <w:jc w:val="center"/>
+        <w:rPr>
+          <w:rFonts w:ascii="Times New Roman" w:hAnsi="Times New Roman" w:cs="Times New Roman"/>
+        </w:rPr>
       </w:pPr>
       <w:r>
         <w:rPr>
@@ -1240,6 +1273,9 @@
           <w:numId w:val="1"/>
         </w:numPr>
         <w:ind w:left="0" w:hanging="431"/>
+        <w:rPr>
+          <w:rFonts w:ascii="Times New Roman" w:hAnsi="Times New Roman" w:cs="Times New Roman"/>
+        </w:rPr>
       </w:pPr>
     </w:p>
     <w:p>
@@ -1252,6 +1288,9 @@
         <w:spacing w:before="480" w:after="120" w:line="276" w:lineRule="auto"/>
         <w:ind w:left="0" w:hanging="431"/>
         <w:jc w:val="center"/>
+        <w:rPr>
+          <w:rFonts w:ascii="Times New Roman" w:hAnsi="Times New Roman" w:cs="Times New Roman"/>
+        </w:rPr>
       </w:pPr>
       <w:r>
         <w:rPr>
@@ -1561,6 +1600,9 @@
         <w:spacing w:before="480" w:after="120" w:line="276" w:lineRule="auto"/>
         <w:ind w:left="0" w:hanging="431"/>
         <w:jc w:val="center"/>
+        <w:rPr>
+          <w:rFonts w:ascii="Times New Roman" w:hAnsi="Times New Roman" w:cs="Times New Roman"/>
+        </w:rPr>
       </w:pPr>
       <w:r>
         <w:rPr>
@@ -2465,6 +2507,9 @@
         </w:numPr>
         <w:spacing w:before="360" w:after="80" w:line="276" w:lineRule="auto"/>
         <w:ind w:left="0" w:hanging="575"/>
+        <w:rPr>
+          <w:rFonts w:ascii="Times New Roman" w:hAnsi="Times New Roman" w:cs="Times New Roman"/>
+        </w:rPr>
       </w:pPr>
     </w:p>
     <w:p/>
@@ -2492,6 +2537,9 @@
         </w:numPr>
         <w:spacing w:before="360" w:after="80" w:line="276" w:lineRule="auto"/>
         <w:ind w:left="0" w:hanging="575"/>
+        <w:rPr>
+          <w:rFonts w:ascii="Times New Roman" w:hAnsi="Times New Roman" w:cs="Times New Roman"/>
+        </w:rPr>
       </w:pPr>
       <w:r>
         <w:rPr>
@@ -2530,6 +2578,9 @@
         </w:numPr>
         <w:spacing w:before="360" w:after="80" w:line="276" w:lineRule="auto"/>
         <w:ind w:left="0" w:hanging="575"/>
+        <w:rPr>
+          <w:rFonts w:ascii="Times New Roman" w:hAnsi="Times New Roman" w:cs="Times New Roman"/>
+        </w:rPr>
       </w:pPr>
     </w:p>
     <w:p>
@@ -2541,9 +2592,13 @@
         </w:numPr>
         <w:spacing w:before="360" w:after="80" w:line="276" w:lineRule="auto"/>
         <w:ind w:left="0" w:hanging="575"/>
-      </w:pPr>
-      <w:r>
-        <w:rPr>
+        <w:rPr>
+          <w:rFonts w:ascii="Times New Roman" w:hAnsi="Times New Roman" w:cs="Times New Roman"/>
+        </w:rPr>
+      </w:pPr>
+      <w:r>
+        <w:rPr>
+          <w:rFonts w:ascii="Times New Roman" w:hAnsi="Times New Roman" w:cs="Times New Roman"/>
           <w:noProof/>
         </w:rPr>
         <w:drawing>
@@ -2592,6 +2647,9 @@
         </w:numPr>
         <w:spacing w:before="480" w:after="120" w:line="276" w:lineRule="auto"/>
         <w:ind w:left="0" w:hanging="431"/>
+        <w:rPr>
+          <w:rFonts w:ascii="Times New Roman" w:hAnsi="Times New Roman" w:cs="Times New Roman"/>
+        </w:rPr>
       </w:pPr>
     </w:p>
     <w:p>
@@ -2603,6 +2661,9 @@
         </w:numPr>
         <w:spacing w:before="480" w:after="120" w:line="276" w:lineRule="auto"/>
         <w:ind w:left="0" w:hanging="431"/>
+        <w:rPr>
+          <w:rFonts w:ascii="Times New Roman" w:hAnsi="Times New Roman" w:cs="Times New Roman"/>
+        </w:rPr>
       </w:pPr>
     </w:p>
     <w:p>
@@ -2615,6 +2676,7 @@
         <w:spacing w:before="480" w:after="120" w:line="276" w:lineRule="auto"/>
         <w:ind w:left="0" w:hanging="431"/>
         <w:rPr>
+          <w:rFonts w:ascii="Times New Roman" w:hAnsi="Times New Roman" w:cs="Times New Roman"/>
           <w:color w:val="FFFFFF"/>
           <w:sz w:val="22"/>
           <w:szCs w:val="22"/>
@@ -2652,7 +2714,7 @@
     <w:p>
       <w:r>
         <w:rPr>
-          <w:rFonts w:ascii="Arial Unicode MS" w:eastAsia="Arial Unicode MS" w:hAnsi="Arial Unicode MS" w:cs="Arial Unicode MS"/>
+          <w:rFonts w:eastAsia="Arial Unicode MS"/>
           <w:sz w:val="20"/>
           <w:szCs w:val="20"/>
         </w:rPr>
@@ -2666,19 +2728,39 @@
           <w:sz w:val="22"/>
           <w:szCs w:val="22"/>
         </w:rPr>
-        <w:t>Winning Combination MoLogic/Game</w:t>
-      </w:r>
-    </w:p>
-    <w:p>
+        <w:t xml:space="preserve">Winning Combination </w:t>
+      </w:r>
+      <w:proofErr w:type="spellStart"/>
       <w:r>
         <w:rPr>
           <w:color w:val="FFFFFF"/>
           <w:sz w:val="22"/>
           <w:szCs w:val="22"/>
         </w:rPr>
+        <w:t>MoLogic</w:t>
+      </w:r>
+      <w:proofErr w:type="spellEnd"/>
+      <w:r>
+        <w:rPr>
+          <w:color w:val="FFFFFF"/>
+          <w:sz w:val="22"/>
+          <w:szCs w:val="22"/>
+        </w:rPr>
+        <w:t>/Game</w:t>
+      </w:r>
+    </w:p>
+    <w:p>
+      <w:proofErr w:type="spellStart"/>
+      <w:r>
+        <w:rPr>
+          <w:color w:val="FFFFFF"/>
+          <w:sz w:val="22"/>
+          <w:szCs w:val="22"/>
+        </w:rPr>
         <w:lastRenderedPageBreak/>
         <w:t>Modul</w:t>
       </w:r>
+      <w:proofErr w:type="spellEnd"/>
       <w:r>
         <w:rPr>
           <w:noProof/>
@@ -2791,8 +2873,13 @@
           </w:tcPr>
           <w:p>
             <w:r>
-              <w:t>private  startMenu</w:t>
-            </w:r>
+              <w:t xml:space="preserve">private  </w:t>
+            </w:r>
+            <w:proofErr w:type="spellStart"/>
+            <w:r>
+              <w:t>startMenu</w:t>
+            </w:r>
+            <w:proofErr w:type="spellEnd"/>
             <w:r>
               <w:t>:</w:t>
             </w:r>
@@ -2869,9 +2956,15 @@
             </w:tcBorders>
           </w:tcPr>
           <w:p>
-            <w:r>
-              <w:t>private helpbutton</w:t>
-            </w:r>
+            <w:bookmarkStart w:id="0" w:name="_GoBack"/>
+            <w:r>
+              <w:t xml:space="preserve">private </w:t>
+            </w:r>
+            <w:proofErr w:type="spellStart"/>
+            <w:r>
+              <w:t>helpbutton</w:t>
+            </w:r>
+            <w:proofErr w:type="spellEnd"/>
             <w:r>
               <w:t>;</w:t>
             </w:r>
@@ -2894,6 +2987,7 @@
           </w:p>
         </w:tc>
       </w:tr>
+      <w:bookmarkEnd w:id="0"/>
     </w:tbl>
     <w:p/>
     <w:tbl>
@@ -2949,8 +3043,13 @@
           </w:tcPr>
           <w:p>
             <w:r>
-              <w:t>private newgame</w:t>
-            </w:r>
+              <w:t xml:space="preserve">private </w:t>
+            </w:r>
+            <w:proofErr w:type="spellStart"/>
+            <w:r>
+              <w:t>newgame</w:t>
+            </w:r>
+            <w:proofErr w:type="spellEnd"/>
             <w:r>
               <w:t>;</w:t>
             </w:r>
@@ -2967,8 +3066,8 @@
             </w:tcBorders>
           </w:tcPr>
           <w:p>
-            <w:bookmarkStart w:id="0" w:name="h.gjdgxs" w:colFirst="0" w:colLast="0"/>
-            <w:bookmarkEnd w:id="0"/>
+            <w:bookmarkStart w:id="1" w:name="h.gjdgxs" w:colFirst="0" w:colLast="0"/>
+            <w:bookmarkEnd w:id="1"/>
             <w:r>
               <w:t>User will get new menu after game play to restart new game or start different mode for game play.</w:t>
             </w:r>
@@ -3032,9 +3131,11 @@
             <w:r>
               <w:t xml:space="preserve">private </w:t>
             </w:r>
+            <w:proofErr w:type="spellStart"/>
             <w:r>
               <w:t>exitbutton</w:t>
             </w:r>
+            <w:proofErr w:type="spellEnd"/>
             <w:r>
               <w:t>;</w:t>
             </w:r>
@@ -3112,10 +3213,13 @@
           </w:tcPr>
           <w:p>
             <w:r>
-              <w:t>private difficultyButton</w:t>
-            </w:r>
-            <w:bookmarkStart w:id="1" w:name="_GoBack"/>
-            <w:bookmarkEnd w:id="1"/>
+              <w:t xml:space="preserve">private </w:t>
+            </w:r>
+            <w:proofErr w:type="spellStart"/>
+            <w:r>
+              <w:t>difficultyButton</w:t>
+            </w:r>
+            <w:proofErr w:type="spellEnd"/>
             <w:r>
               <w:t>:</w:t>
             </w:r>
@@ -3434,6 +3538,9 @@
         </w:numPr>
         <w:spacing w:before="280" w:after="80" w:line="276" w:lineRule="auto"/>
         <w:ind w:hanging="719"/>
+        <w:rPr>
+          <w:rFonts w:ascii="Times New Roman" w:hAnsi="Times New Roman" w:cs="Times New Roman"/>
+        </w:rPr>
       </w:pPr>
       <w:r>
         <w:rPr>
@@ -3455,6 +3562,9 @@
         </w:numPr>
         <w:spacing w:before="280" w:after="80" w:line="276" w:lineRule="auto"/>
         <w:ind w:hanging="719"/>
+        <w:rPr>
+          <w:rFonts w:ascii="Times New Roman" w:hAnsi="Times New Roman" w:cs="Times New Roman"/>
+        </w:rPr>
       </w:pPr>
     </w:p>
     <w:p>
@@ -3466,6 +3576,9 @@
         </w:numPr>
         <w:spacing w:before="280" w:after="80" w:line="276" w:lineRule="auto"/>
         <w:ind w:hanging="719"/>
+        <w:rPr>
+          <w:rFonts w:ascii="Times New Roman" w:hAnsi="Times New Roman" w:cs="Times New Roman"/>
+        </w:rPr>
       </w:pPr>
     </w:p>
     <w:p>
@@ -3477,6 +3590,9 @@
         </w:numPr>
         <w:spacing w:before="280" w:after="80" w:line="276" w:lineRule="auto"/>
         <w:ind w:hanging="719"/>
+        <w:rPr>
+          <w:rFonts w:ascii="Times New Roman" w:hAnsi="Times New Roman" w:cs="Times New Roman"/>
+        </w:rPr>
       </w:pPr>
       <w:r>
         <w:rPr>
@@ -3538,6 +3654,9 @@
         </w:numPr>
         <w:spacing w:before="280" w:after="80" w:line="276" w:lineRule="auto"/>
         <w:ind w:hanging="719"/>
+        <w:rPr>
+          <w:rFonts w:ascii="Times New Roman" w:hAnsi="Times New Roman" w:cs="Times New Roman"/>
+        </w:rPr>
       </w:pPr>
       <w:r>
         <w:rPr>
@@ -3579,6 +3698,9 @@
         </w:numPr>
         <w:spacing w:before="480" w:after="120" w:line="276" w:lineRule="auto"/>
         <w:ind w:left="0" w:hanging="431"/>
+        <w:rPr>
+          <w:rFonts w:ascii="Times New Roman" w:hAnsi="Times New Roman" w:cs="Times New Roman"/>
+        </w:rPr>
       </w:pPr>
       <w:bookmarkStart w:id="3" w:name="h.1fob9te" w:colFirst="0" w:colLast="0"/>
       <w:bookmarkEnd w:id="3"/>
@@ -3601,6 +3723,9 @@
         </w:numPr>
         <w:spacing w:before="480" w:after="120" w:line="276" w:lineRule="auto"/>
         <w:ind w:left="0" w:hanging="431"/>
+        <w:rPr>
+          <w:rFonts w:ascii="Times New Roman" w:hAnsi="Times New Roman" w:cs="Times New Roman"/>
+        </w:rPr>
       </w:pPr>
     </w:p>
     <w:p>
@@ -3612,6 +3737,9 @@
         </w:numPr>
         <w:spacing w:before="480" w:after="120" w:line="276" w:lineRule="auto"/>
         <w:ind w:left="0" w:hanging="431"/>
+        <w:rPr>
+          <w:rFonts w:ascii="Times New Roman" w:hAnsi="Times New Roman" w:cs="Times New Roman"/>
+        </w:rPr>
       </w:pPr>
       <w:bookmarkStart w:id="4" w:name="h.3znysh7" w:colFirst="0" w:colLast="0"/>
       <w:bookmarkEnd w:id="4"/>
@@ -3625,6 +3753,9 @@
         </w:numPr>
         <w:spacing w:before="480" w:after="120" w:line="276" w:lineRule="auto"/>
         <w:ind w:left="0" w:hanging="431"/>
+        <w:rPr>
+          <w:rFonts w:ascii="Times New Roman" w:hAnsi="Times New Roman" w:cs="Times New Roman"/>
+        </w:rPr>
       </w:pPr>
       <w:bookmarkStart w:id="5" w:name="h.2et92p0" w:colFirst="0" w:colLast="0"/>
       <w:bookmarkEnd w:id="5"/>
@@ -3638,6 +3769,9 @@
         </w:numPr>
         <w:spacing w:before="480" w:after="120" w:line="276" w:lineRule="auto"/>
         <w:ind w:left="-431"/>
+        <w:rPr>
+          <w:rFonts w:ascii="Times New Roman" w:hAnsi="Times New Roman" w:cs="Times New Roman"/>
+        </w:rPr>
       </w:pPr>
     </w:p>
     <w:sectPr>

</xml_diff>